<commit_message>
started up ux - made a scroll snap
</commit_message>
<xml_diff>
--- a/todo.docx
+++ b/todo.docx
@@ -65,6 +65,120 @@
         <w:t xml:space="preserve"> site v2</w:t>
       </w:r>
     </w:p>
+    <w:p/>
+    <w:p>
+      <w:bookmarkStart w:id="0" w:name="_GoBack"/>
+      <w:r>
+        <w:t>I temaet Grundlæggende Web</w:t>
+      </w:r>
+      <w:r>
+        <w:t xml:space="preserve"> gennemgik nogle af de mest </w:t>
+      </w:r>
+      <w:r>
+        <w:t xml:space="preserve">grundlæggende værktøjer som en multimediedesigner bruger. </w:t>
+      </w:r>
+      <w:r>
+        <w:t xml:space="preserve">Temaet havde til </w:t>
+      </w:r>
+      <w:r>
+        <w:t>formål</w:t>
+      </w:r>
+      <w:r>
+        <w:t xml:space="preserve"> at </w:t>
+      </w:r>
+      <w:r>
+        <w:t xml:space="preserve">lægge grundsten for resten af vores uddannelse. Der var </w:t>
+      </w:r>
+      <w:r>
+        <w:t xml:space="preserve">adskillige afleveringer </w:t>
+      </w:r>
+      <w:r>
+        <w:t xml:space="preserve">undervejs som </w:t>
+      </w:r>
+      <w:r>
+        <w:t>skulle forberede os til den endelige aflevering ”</w:t>
+      </w:r>
+      <w:r>
+        <w:t xml:space="preserve">02.04.02 responsive_site_v2”. Denne aflevering fik vi hver især uddelt en stilperiode som vi skulle lave et website omkring. Websitet skulle </w:t>
+      </w:r>
+      <w:r>
+        <w:t xml:space="preserve">til dels beskrive stilperioden, samt afspejle den designmæssigt. Jeg trak stilperioden Art Deco som </w:t>
+      </w:r>
+      <w:r>
+        <w:t xml:space="preserve">opstod i 1920’erne. </w:t>
+      </w:r>
+    </w:p>
+    <w:p>
+      <w:r>
+        <w:t xml:space="preserve">Vi </w:t>
+      </w:r>
+      <w:r>
+        <w:t>fik en introduktion til</w:t>
+      </w:r>
+      <w:r>
+        <w:t xml:space="preserve"> at opbygge et HTML skellet </w:t>
+      </w:r>
+      <w:r>
+        <w:t>fra bunden, men mere interessant var da vi begyndte a</w:t>
+      </w:r>
+      <w:r>
+        <w:t xml:space="preserve">t gøre websitet </w:t>
+      </w:r>
+      <w:proofErr w:type="spellStart"/>
+      <w:r>
+        <w:t>responsivt</w:t>
+      </w:r>
+      <w:proofErr w:type="spellEnd"/>
+      <w:r>
+        <w:t xml:space="preserve"> via </w:t>
+      </w:r>
+      <w:proofErr w:type="spellStart"/>
+      <w:r>
+        <w:t>flexbox</w:t>
+      </w:r>
+      <w:proofErr w:type="spellEnd"/>
+      <w:r>
+        <w:t xml:space="preserve"> og </w:t>
+      </w:r>
+      <w:proofErr w:type="spellStart"/>
+      <w:r>
+        <w:t>mediaqueries</w:t>
+      </w:r>
+      <w:proofErr w:type="spellEnd"/>
+      <w:r>
+        <w:t xml:space="preserve">. </w:t>
+      </w:r>
+      <w:r>
+        <w:t xml:space="preserve">Det er vigtigt at et website er overskueligt og brugervenligt på flere platforme hvilket opnås </w:t>
+      </w:r>
+      <w:r>
+        <w:t xml:space="preserve">ved at tilpasse layoutet til de </w:t>
+      </w:r>
+      <w:r>
+        <w:t>forskellige skærmstørrelser.</w:t>
+      </w:r>
+      <w:r>
+        <w:t xml:space="preserve"> Min endelige aflevering bestod af </w:t>
+      </w:r>
+      <w:r>
+        <w:t xml:space="preserve">et </w:t>
+      </w:r>
+      <w:proofErr w:type="spellStart"/>
+      <w:r>
+        <w:t>responsivt</w:t>
+      </w:r>
+      <w:proofErr w:type="spellEnd"/>
+      <w:r>
+        <w:t xml:space="preserve"> website som ser nogenlunde brugervenligt ud i alle skærmstørrelser. Dog er der brugt mere end en form for positionering af </w:t>
+      </w:r>
+      <w:r>
+        <w:t xml:space="preserve">diverse elementer fx </w:t>
+      </w:r>
+      <w:r>
+        <w:t xml:space="preserve">menuen som er fikseret i toppen. </w:t>
+      </w:r>
+    </w:p>
+    <w:bookmarkEnd w:id="0"/>
     <w:p>
       <w:pPr>
         <w:shd w:val="clear" w:color="auto" w:fill="FFFFFF"/>
@@ -355,12 +469,11 @@
         </w:rPr>
         <w:t xml:space="preserve">Opgaver jeg tager med: </w:t>
       </w:r>
-      <w:bookmarkStart w:id="0" w:name="_GoBack"/>
-      <w:bookmarkEnd w:id="0"/>
     </w:p>
     <w:p>
       <w:proofErr w:type="spellStart"/>
       <w:r>
+        <w:lastRenderedPageBreak/>
         <w:t>Assetliste</w:t>
       </w:r>
       <w:proofErr w:type="spellEnd"/>

</xml_diff>

<commit_message>
UX done and responsive
</commit_message>
<xml_diff>
--- a/todo.docx
+++ b/todo.docx
@@ -9,6 +9,8 @@
           <w:bCs/>
         </w:rPr>
       </w:pPr>
+      <w:bookmarkStart w:id="0" w:name="_GoBack"/>
+      <w:bookmarkEnd w:id="0"/>
       <w:r>
         <w:rPr>
           <w:b/>
@@ -67,7 +69,6 @@
     </w:p>
     <w:p/>
     <w:p>
-      <w:bookmarkStart w:id="0" w:name="_GoBack"/>
       <w:r>
         <w:t>I temaet Grundlæggende Web</w:t>
       </w:r>
@@ -178,7 +179,6 @@
         <w:t xml:space="preserve">menuen som er fikseret i toppen. </w:t>
       </w:r>
     </w:p>
-    <w:bookmarkEnd w:id="0"/>
     <w:p>
       <w:pPr>
         <w:shd w:val="clear" w:color="auto" w:fill="FFFFFF"/>
@@ -297,6 +297,7 @@
           <w:b/>
           <w:bCs/>
         </w:rPr>
+        <w:lastRenderedPageBreak/>
         <w:t xml:space="preserve">Opgaver jeg tager med: </w:t>
       </w:r>
     </w:p>
@@ -337,39 +338,350 @@
           <w:szCs w:val="21"/>
           <w:lang w:eastAsia="da-DK"/>
         </w:rPr>
-        <w:t>Indholdsproduktion</w:t>
-      </w:r>
-    </w:p>
-    <w:p>
-      <w:pPr>
-        <w:shd w:val="clear" w:color="auto" w:fill="FFFFFF"/>
-        <w:rPr>
-          <w:rFonts w:ascii="Arial" w:eastAsia="Times New Roman" w:hAnsi="Arial" w:cs="Arial"/>
-          <w:sz w:val="21"/>
-          <w:szCs w:val="21"/>
-          <w:lang w:eastAsia="da-DK"/>
-        </w:rPr>
-      </w:pPr>
-      <w:r>
-        <w:rPr>
-          <w:rFonts w:ascii="Arial" w:eastAsia="Times New Roman" w:hAnsi="Arial" w:cs="Arial"/>
-          <w:sz w:val="21"/>
-          <w:szCs w:val="21"/>
-          <w:lang w:eastAsia="da-DK"/>
-        </w:rPr>
-        <w:t>Prototype / designsprint</w:t>
-      </w:r>
-    </w:p>
-    <w:p>
-      <w:pPr>
-        <w:shd w:val="clear" w:color="auto" w:fill="FFFFFF"/>
-        <w:rPr>
-          <w:rFonts w:ascii="Arial" w:eastAsia="Times New Roman" w:hAnsi="Arial" w:cs="Arial"/>
-          <w:sz w:val="21"/>
-          <w:szCs w:val="21"/>
-          <w:lang w:eastAsia="da-DK"/>
-        </w:rPr>
-      </w:pPr>
+        <w:t xml:space="preserve">Prototype </w:t>
+      </w:r>
+    </w:p>
+    <w:p>
+      <w:pPr>
+        <w:shd w:val="clear" w:color="auto" w:fill="FFFFFF"/>
+        <w:rPr>
+          <w:rFonts w:ascii="Arial" w:eastAsia="Times New Roman" w:hAnsi="Arial" w:cs="Arial"/>
+          <w:sz w:val="21"/>
+          <w:szCs w:val="21"/>
+          <w:lang w:eastAsia="da-DK"/>
+        </w:rPr>
+      </w:pPr>
+      <w:r>
+        <w:rPr>
+          <w:rFonts w:ascii="Arial" w:eastAsia="Times New Roman" w:hAnsi="Arial" w:cs="Arial"/>
+          <w:sz w:val="21"/>
+          <w:szCs w:val="21"/>
+          <w:lang w:eastAsia="da-DK"/>
+        </w:rPr>
+        <w:t>designsprint</w:t>
+      </w:r>
+    </w:p>
+    <w:p>
+      <w:pPr>
+        <w:shd w:val="clear" w:color="auto" w:fill="FFFFFF"/>
+        <w:rPr>
+          <w:rFonts w:ascii="Arial" w:eastAsia="Times New Roman" w:hAnsi="Arial" w:cs="Arial"/>
+          <w:sz w:val="21"/>
+          <w:szCs w:val="21"/>
+          <w:lang w:eastAsia="da-DK"/>
+        </w:rPr>
+      </w:pPr>
+      <w:r>
+        <w:rPr>
+          <w:rFonts w:ascii="Arial" w:eastAsia="Times New Roman" w:hAnsi="Arial" w:cs="Arial"/>
+          <w:sz w:val="21"/>
+          <w:szCs w:val="21"/>
+          <w:lang w:eastAsia="da-DK"/>
+        </w:rPr>
+        <w:t xml:space="preserve">I temaet Grundlæggende UX gennemgik vi udvalgte UX metoder som skal forbedre vores evne til at undersøge og producere til individuelle målgrupper. Under forløbet gennemgik vi blandt anden hvordan man bedst præsentere sit produkt under en pitch, samt hvordan man formidler resultater fra det dokumenterede data. Jeg har efterfølgende ikke haft så stærk fokus på UX som i dette forløb, men jeg er sikker på at netop dette emne er utroligt vigtigt når man arbejder med en virksomhed. Specielt design sprint i dette forløb var utroligt interessant for mig. Det er en utrolig effektiv måde at arbejde på når et mindre team består af individer som i dette tilfælde ikke kendte hinanden specielt godt på forhånd. </w:t>
+      </w:r>
+    </w:p>
+    <w:p>
+      <w:pPr>
+        <w:shd w:val="clear" w:color="auto" w:fill="FFFFFF"/>
+        <w:rPr>
+          <w:rFonts w:ascii="Arial" w:eastAsia="Times New Roman" w:hAnsi="Arial" w:cs="Arial"/>
+          <w:sz w:val="21"/>
+          <w:szCs w:val="21"/>
+          <w:lang w:eastAsia="da-DK"/>
+        </w:rPr>
+      </w:pPr>
+      <w:r>
+        <w:rPr>
+          <w:rFonts w:ascii="Arial" w:eastAsia="Times New Roman" w:hAnsi="Arial" w:cs="Arial"/>
+          <w:sz w:val="21"/>
+          <w:szCs w:val="21"/>
+          <w:lang w:eastAsia="da-DK"/>
+        </w:rPr>
+        <w:t xml:space="preserve">På nedenstående billeder ses resultatet af forskellige former for research. I denne opgave gjaldt det om at udforske forskellige former for </w:t>
+      </w:r>
+      <w:r>
+        <w:rPr>
+          <w:rFonts w:ascii="Arial" w:eastAsia="Times New Roman" w:hAnsi="Arial" w:cs="Arial"/>
+          <w:sz w:val="21"/>
+          <w:szCs w:val="21"/>
+          <w:lang w:eastAsia="da-DK"/>
+        </w:rPr>
+        <w:t xml:space="preserve">research og efterfølgende formidle det. Formidlingen i disse eksempler er reduceret til et flertal af indsigter som jeg fandt mest betydende for det gældende emne. Til sidst ses en oversigt over min erfaring med de forskellige researchmetoder. </w:t>
+      </w:r>
+    </w:p>
+    <w:p>
+      <w:pPr>
+        <w:shd w:val="clear" w:color="auto" w:fill="FFFFFF"/>
+        <w:rPr>
+          <w:rFonts w:ascii="Arial" w:eastAsia="Times New Roman" w:hAnsi="Arial" w:cs="Arial"/>
+          <w:sz w:val="21"/>
+          <w:szCs w:val="21"/>
+          <w:lang w:eastAsia="da-DK"/>
+        </w:rPr>
+      </w:pPr>
+    </w:p>
+    <w:p>
+      <w:pPr>
+        <w:shd w:val="clear" w:color="auto" w:fill="FFFFFF"/>
+        <w:rPr>
+          <w:rFonts w:ascii="Arial" w:eastAsia="Times New Roman" w:hAnsi="Arial" w:cs="Arial"/>
+          <w:sz w:val="21"/>
+          <w:szCs w:val="21"/>
+          <w:lang w:eastAsia="da-DK"/>
+        </w:rPr>
+      </w:pPr>
+      <w:r>
+        <w:rPr>
+          <w:rFonts w:ascii="Arial" w:eastAsia="Times New Roman" w:hAnsi="Arial" w:cs="Arial"/>
+          <w:sz w:val="21"/>
+          <w:szCs w:val="21"/>
+          <w:lang w:eastAsia="da-DK"/>
+        </w:rPr>
+        <w:t xml:space="preserve">Denne individuelle opgave havde fokus på at udvikle en interaktiv prototype via Adobe XD. Jeg valgte at udvikle en online frugthandel som giver mulighed for at bestille eksotiske frugter fra nettet. Her har jeg taget udgangspunkt i et tema som på forhånd var udviklet for at gøre selve ”flowet” så strømlinet som muligt. Denne opgave var en stor øjenåbner for mig da jeg aldrig selv har været opmærksom på mængden af </w:t>
+      </w:r>
+      <w:proofErr w:type="spellStart"/>
+      <w:r>
+        <w:rPr>
+          <w:rFonts w:ascii="Arial" w:eastAsia="Times New Roman" w:hAnsi="Arial" w:cs="Arial"/>
+          <w:sz w:val="21"/>
+          <w:szCs w:val="21"/>
+          <w:lang w:eastAsia="da-DK"/>
+        </w:rPr>
+        <w:t>copy</w:t>
+      </w:r>
+      <w:proofErr w:type="spellEnd"/>
+      <w:r>
+        <w:rPr>
+          <w:rFonts w:ascii="Arial" w:eastAsia="Times New Roman" w:hAnsi="Arial" w:cs="Arial"/>
+          <w:sz w:val="21"/>
+          <w:szCs w:val="21"/>
+          <w:lang w:eastAsia="da-DK"/>
+        </w:rPr>
+        <w:t xml:space="preserve"> og </w:t>
+      </w:r>
+      <w:proofErr w:type="spellStart"/>
+      <w:r>
+        <w:rPr>
+          <w:rFonts w:ascii="Arial" w:eastAsia="Times New Roman" w:hAnsi="Arial" w:cs="Arial"/>
+          <w:sz w:val="21"/>
+          <w:szCs w:val="21"/>
+          <w:lang w:eastAsia="da-DK"/>
+        </w:rPr>
+        <w:t>microcopy</w:t>
+      </w:r>
+      <w:proofErr w:type="spellEnd"/>
+      <w:r>
+        <w:rPr>
+          <w:rFonts w:ascii="Arial" w:eastAsia="Times New Roman" w:hAnsi="Arial" w:cs="Arial"/>
+          <w:sz w:val="21"/>
+          <w:szCs w:val="21"/>
+          <w:lang w:eastAsia="da-DK"/>
+        </w:rPr>
+        <w:t xml:space="preserve"> på </w:t>
+      </w:r>
+      <w:proofErr w:type="spellStart"/>
+      <w:r>
+        <w:rPr>
+          <w:rFonts w:ascii="Arial" w:eastAsia="Times New Roman" w:hAnsi="Arial" w:cs="Arial"/>
+          <w:sz w:val="21"/>
+          <w:szCs w:val="21"/>
+          <w:lang w:eastAsia="da-DK"/>
+        </w:rPr>
+        <w:t>ecommerce</w:t>
+      </w:r>
+      <w:proofErr w:type="spellEnd"/>
+      <w:r>
+        <w:rPr>
+          <w:rFonts w:ascii="Arial" w:eastAsia="Times New Roman" w:hAnsi="Arial" w:cs="Arial"/>
+          <w:sz w:val="21"/>
+          <w:szCs w:val="21"/>
+          <w:lang w:eastAsia="da-DK"/>
+        </w:rPr>
+        <w:t xml:space="preserve"> websites. </w:t>
+      </w:r>
+    </w:p>
+    <w:p>
+      <w:pPr>
+        <w:shd w:val="clear" w:color="auto" w:fill="FFFFFF"/>
+        <w:rPr>
+          <w:rFonts w:ascii="Arial" w:eastAsia="Times New Roman" w:hAnsi="Arial" w:cs="Arial"/>
+          <w:sz w:val="21"/>
+          <w:szCs w:val="21"/>
+          <w:lang w:eastAsia="da-DK"/>
+        </w:rPr>
+      </w:pPr>
+    </w:p>
+    <w:p>
+      <w:pPr>
+        <w:shd w:val="clear" w:color="auto" w:fill="FFFFFF"/>
+        <w:rPr>
+          <w:rFonts w:ascii="Arial" w:eastAsia="Times New Roman" w:hAnsi="Arial" w:cs="Arial"/>
+          <w:sz w:val="21"/>
+          <w:szCs w:val="21"/>
+          <w:lang w:eastAsia="da-DK"/>
+        </w:rPr>
+      </w:pPr>
+      <w:r>
+        <w:rPr>
+          <w:rFonts w:ascii="Arial" w:eastAsia="Times New Roman" w:hAnsi="Arial" w:cs="Arial"/>
+          <w:sz w:val="21"/>
+          <w:szCs w:val="21"/>
+          <w:lang w:eastAsia="da-DK"/>
+        </w:rPr>
+        <w:t>Denne prototype har jeg udviklet i samarbejde med en gruppe. Dette projekt var mere omstændi</w:t>
+      </w:r>
+      <w:r>
+        <w:rPr>
+          <w:rFonts w:ascii="Arial" w:eastAsia="Times New Roman" w:hAnsi="Arial" w:cs="Arial"/>
+          <w:sz w:val="21"/>
+          <w:szCs w:val="21"/>
+          <w:lang w:eastAsia="da-DK"/>
+        </w:rPr>
+        <w:t>g</w:t>
+      </w:r>
+      <w:r>
+        <w:rPr>
+          <w:rFonts w:ascii="Arial" w:eastAsia="Times New Roman" w:hAnsi="Arial" w:cs="Arial"/>
+          <w:sz w:val="21"/>
+          <w:szCs w:val="21"/>
+          <w:lang w:eastAsia="da-DK"/>
+        </w:rPr>
+        <w:t xml:space="preserve">t og derfor også mere </w:t>
+      </w:r>
+      <w:r>
+        <w:rPr>
+          <w:rFonts w:ascii="Arial" w:eastAsia="Times New Roman" w:hAnsi="Arial" w:cs="Arial"/>
+          <w:sz w:val="21"/>
+          <w:szCs w:val="21"/>
+          <w:lang w:eastAsia="da-DK"/>
+        </w:rPr>
+        <w:t xml:space="preserve">passende som en gruppeaflevering. Udover det færdige produkt var der også krav på en såkaldt pitch, samt en gennemgang af designsprint. Designsprint består af flere faser som normalt gennemgås over et antal dage. Vores designsprint er en mere simpel udgave da man typisk ville være opdelt i flere teams og roller. Designsprint </w:t>
+      </w:r>
+      <w:r>
+        <w:rPr>
+          <w:rFonts w:ascii="Arial" w:eastAsia="Times New Roman" w:hAnsi="Arial" w:cs="Arial"/>
+          <w:sz w:val="21"/>
+          <w:szCs w:val="21"/>
+          <w:lang w:eastAsia="da-DK"/>
+        </w:rPr>
+        <w:lastRenderedPageBreak/>
+        <w:t xml:space="preserve">er til for at skabe håndgribelige løsninger til dit produkt, teste produkt samt ide og involvere alle gruppemedlemmer i udviklingen.  </w:t>
+      </w:r>
+    </w:p>
+    <w:p>
+      <w:pPr>
+        <w:shd w:val="clear" w:color="auto" w:fill="FFFFFF"/>
+        <w:rPr>
+          <w:rFonts w:ascii="Arial" w:eastAsia="Times New Roman" w:hAnsi="Arial" w:cs="Arial"/>
+          <w:sz w:val="21"/>
+          <w:szCs w:val="21"/>
+          <w:lang w:eastAsia="da-DK"/>
+        </w:rPr>
+      </w:pPr>
+      <w:r>
+        <w:rPr>
+          <w:rFonts w:ascii="Arial" w:eastAsia="Times New Roman" w:hAnsi="Arial" w:cs="Arial"/>
+          <w:sz w:val="21"/>
+          <w:szCs w:val="21"/>
+          <w:lang w:eastAsia="da-DK"/>
+        </w:rPr>
+        <w:t>Første trin i designsprint er at forstå problemet</w:t>
+      </w:r>
+      <w:r>
+        <w:rPr>
+          <w:rFonts w:ascii="Arial" w:eastAsia="Times New Roman" w:hAnsi="Arial" w:cs="Arial"/>
+          <w:sz w:val="21"/>
+          <w:szCs w:val="21"/>
+          <w:lang w:eastAsia="da-DK"/>
+        </w:rPr>
+        <w:t>,</w:t>
+      </w:r>
+      <w:r>
+        <w:rPr>
+          <w:rFonts w:ascii="Arial" w:eastAsia="Times New Roman" w:hAnsi="Arial" w:cs="Arial"/>
+          <w:sz w:val="21"/>
+          <w:szCs w:val="21"/>
+          <w:lang w:eastAsia="da-DK"/>
+        </w:rPr>
+        <w:t xml:space="preserve"> </w:t>
+      </w:r>
+      <w:r>
+        <w:rPr>
+          <w:rFonts w:ascii="Arial" w:eastAsia="Times New Roman" w:hAnsi="Arial" w:cs="Arial"/>
+          <w:sz w:val="21"/>
+          <w:szCs w:val="21"/>
+          <w:lang w:eastAsia="da-DK"/>
+        </w:rPr>
+        <w:t>d</w:t>
+      </w:r>
+      <w:r>
+        <w:rPr>
+          <w:rFonts w:ascii="Arial" w:eastAsia="Times New Roman" w:hAnsi="Arial" w:cs="Arial"/>
+          <w:sz w:val="21"/>
+          <w:szCs w:val="21"/>
+          <w:lang w:eastAsia="da-DK"/>
+        </w:rPr>
+        <w:t xml:space="preserve">ette har vi gjort ved at kortlægge </w:t>
+      </w:r>
+      <w:proofErr w:type="spellStart"/>
+      <w:r>
+        <w:rPr>
+          <w:rFonts w:ascii="Arial" w:eastAsia="Times New Roman" w:hAnsi="Arial" w:cs="Arial"/>
+          <w:sz w:val="21"/>
+          <w:szCs w:val="21"/>
+          <w:lang w:eastAsia="da-DK"/>
+        </w:rPr>
+        <w:t>foskellige</w:t>
+      </w:r>
+      <w:proofErr w:type="spellEnd"/>
+      <w:r>
+        <w:rPr>
+          <w:rFonts w:ascii="Arial" w:eastAsia="Times New Roman" w:hAnsi="Arial" w:cs="Arial"/>
+          <w:sz w:val="21"/>
+          <w:szCs w:val="21"/>
+          <w:lang w:eastAsia="da-DK"/>
+        </w:rPr>
+        <w:t xml:space="preserve"> aspekter såsom mål i fremtiden, mulige udfordringer og nedskrive HMW spørgsmål. </w:t>
+      </w:r>
+    </w:p>
+    <w:p>
+      <w:pPr>
+        <w:shd w:val="clear" w:color="auto" w:fill="FFFFFF"/>
+        <w:rPr>
+          <w:rFonts w:ascii="Arial" w:eastAsia="Times New Roman" w:hAnsi="Arial" w:cs="Arial"/>
+          <w:sz w:val="21"/>
+          <w:szCs w:val="21"/>
+          <w:lang w:eastAsia="da-DK"/>
+        </w:rPr>
+      </w:pPr>
+      <w:r>
+        <w:rPr>
+          <w:rFonts w:ascii="Arial" w:eastAsia="Times New Roman" w:hAnsi="Arial" w:cs="Arial"/>
+          <w:sz w:val="21"/>
+          <w:szCs w:val="21"/>
+          <w:lang w:eastAsia="da-DK"/>
+        </w:rPr>
+        <w:t>Andet trin i designsprint</w:t>
+      </w:r>
+      <w:r>
+        <w:rPr>
+          <w:rFonts w:ascii="Arial" w:eastAsia="Times New Roman" w:hAnsi="Arial" w:cs="Arial"/>
+          <w:sz w:val="21"/>
+          <w:szCs w:val="21"/>
+          <w:lang w:eastAsia="da-DK"/>
+        </w:rPr>
+        <w:t xml:space="preserve"> består af at tegne skitser til løsningen for at definere og sortere de mange ideer.</w:t>
+      </w:r>
+      <w:r>
+        <w:rPr>
+          <w:rFonts w:ascii="Arial" w:eastAsia="Times New Roman" w:hAnsi="Arial" w:cs="Arial"/>
+          <w:sz w:val="21"/>
+          <w:szCs w:val="21"/>
+          <w:lang w:eastAsia="da-DK"/>
+        </w:rPr>
+        <w:t xml:space="preserve"> </w:t>
+      </w:r>
     </w:p>
     <w:p>
       <w:pPr>
@@ -473,7 +785,6 @@
     <w:p>
       <w:proofErr w:type="spellStart"/>
       <w:r>
-        <w:lastRenderedPageBreak/>
         <w:t>Assetliste</w:t>
       </w:r>
       <w:proofErr w:type="spellEnd"/>

</xml_diff>